<commit_message>
update tables and code for AWM_Hom_grid
</commit_message>
<xml_diff>
--- a/tables/temp.docx
+++ b/tables/temp.docx
@@ -106,7 +106,7 @@
           </w:tcPr>
           <w:p>
             <w:r>
-              <w:t>-4.88727</w:t>
+              <w:t>-5.12633</w:t>
             </w:r>
           </w:p>
         </w:tc>
@@ -116,7 +116,7 @@
           </w:tcPr>
           <w:p>
             <w:r>
-              <w:t>0.72093</w:t>
+              <w:t>0.67657</w:t>
             </w:r>
           </w:p>
         </w:tc>
@@ -126,7 +126,7 @@
           </w:tcPr>
           <w:p>
             <w:r>
-              <w:t>-6.779</w:t>
+              <w:t>-7.577</w:t>
             </w:r>
           </w:p>
         </w:tc>
@@ -136,7 +136,7 @@
           </w:tcPr>
           <w:p>
             <w:r>
-              <w:t>1.21e-11 ***</w:t>
+              <w:t>3.54e-14 ***</w:t>
             </w:r>
           </w:p>
         </w:tc>
@@ -165,7 +165,7 @@
           </w:tcPr>
           <w:p>
             <w:r>
-              <w:t>0.29783</w:t>
+              <w:t>0.30026</w:t>
             </w:r>
           </w:p>
         </w:tc>
@@ -175,7 +175,7 @@
           </w:tcPr>
           <w:p>
             <w:r>
-              <w:t>0.02491</w:t>
+              <w:t>0.02474</w:t>
             </w:r>
           </w:p>
         </w:tc>
@@ -185,7 +185,7 @@
           </w:tcPr>
           <w:p>
             <w:r>
-              <w:t>11.957</w:t>
+              <w:t>12.135</w:t>
             </w:r>
           </w:p>
         </w:tc>
@@ -224,7 +224,7 @@
           </w:tcPr>
           <w:p>
             <w:r>
-              <w:t>0.47464</w:t>
+              <w:t>0.48157</w:t>
             </w:r>
           </w:p>
         </w:tc>
@@ -234,7 +234,7 @@
           </w:tcPr>
           <w:p>
             <w:r>
-              <w:t>0.04108</w:t>
+              <w:t>0.04013</w:t>
             </w:r>
           </w:p>
         </w:tc>
@@ -244,7 +244,7 @@
           </w:tcPr>
           <w:p>
             <w:r>
-              <w:t>11.555</w:t>
+              <w:t>12.000</w:t>
             </w:r>
           </w:p>
         </w:tc>
@@ -283,7 +283,7 @@
           </w:tcPr>
           <w:p>
             <w:r>
-              <w:t>0.13744</w:t>
+              <w:t>0.13135</w:t>
             </w:r>
           </w:p>
         </w:tc>
@@ -293,7 +293,7 @@
           </w:tcPr>
           <w:p>
             <w:r>
-              <w:t>0.04717</w:t>
+              <w:t>0.04555</w:t>
             </w:r>
           </w:p>
         </w:tc>
@@ -303,7 +303,7 @@
           </w:tcPr>
           <w:p>
             <w:r>
-              <w:t>2.914</w:t>
+              <w:t>2.884</w:t>
             </w:r>
           </w:p>
         </w:tc>
@@ -313,7 +313,7 @@
           </w:tcPr>
           <w:p>
             <w:r>
-              <w:t>0.003569 **</w:t>
+              <w:t>0.00393 **</w:t>
             </w:r>
           </w:p>
         </w:tc>
@@ -342,7 +342,7 @@
           </w:tcPr>
           <w:p>
             <w:r>
-              <w:t>-0.38712</w:t>
+              <w:t>-0.39885</w:t>
             </w:r>
           </w:p>
         </w:tc>
@@ -352,7 +352,7 @@
           </w:tcPr>
           <w:p>
             <w:r>
-              <w:t>0.05536</w:t>
+              <w:t>0.05468</w:t>
             </w:r>
           </w:p>
         </w:tc>
@@ -362,7 +362,7 @@
           </w:tcPr>
           <w:p>
             <w:r>
-              <w:t>-6.992</w:t>
+              <w:t>-7.294</w:t>
             </w:r>
           </w:p>
         </w:tc>
@@ -372,7 +372,7 @@
           </w:tcPr>
           <w:p>
             <w:r>
-              <w:t>2.71e-12 ***</w:t>
+              <w:t>3.02e-13 ***</w:t>
             </w:r>
           </w:p>
         </w:tc>
@@ -401,7 +401,7 @@
           </w:tcPr>
           <w:p>
             <w:r>
-              <w:t>-0.81556</w:t>
+              <w:t>-0.77893</w:t>
             </w:r>
           </w:p>
         </w:tc>
@@ -411,7 +411,7 @@
           </w:tcPr>
           <w:p>
             <w:r>
-              <w:t>0.08688</w:t>
+              <w:t>0.08967</w:t>
             </w:r>
           </w:p>
         </w:tc>
@@ -421,7 +421,7 @@
           </w:tcPr>
           <w:p>
             <w:r>
-              <w:t>-9.387</w:t>
+              <w:t>-8.686</w:t>
             </w:r>
           </w:p>
         </w:tc>
@@ -460,7 +460,7 @@
           </w:tcPr>
           <w:p>
             <w:r>
-              <w:t>0.22987</w:t>
+              <w:t>0.21442</w:t>
             </w:r>
           </w:p>
         </w:tc>
@@ -470,7 +470,7 @@
           </w:tcPr>
           <w:p>
             <w:r>
-              <w:t>0.06675</w:t>
+              <w:t>0.06578</w:t>
             </w:r>
           </w:p>
         </w:tc>
@@ -480,7 +480,7 @@
           </w:tcPr>
           <w:p>
             <w:r>
-              <w:t>3.444</w:t>
+              <w:t>3.260</w:t>
             </w:r>
           </w:p>
         </w:tc>
@@ -490,7 +490,7 @@
           </w:tcPr>
           <w:p>
             <w:r>
-              <w:t>0.000573 ***</w:t>
+              <w:t>0.00112 **</w:t>
             </w:r>
           </w:p>
         </w:tc>
@@ -519,7 +519,7 @@
           </w:tcPr>
           <w:p>
             <w:r>
-              <w:t>-0.13161</w:t>
+              <w:t>-0.13513</w:t>
             </w:r>
           </w:p>
         </w:tc>
@@ -529,7 +529,7 @@
           </w:tcPr>
           <w:p>
             <w:r>
-              <w:t>0.05019</w:t>
+              <w:t>0.05010</w:t>
             </w:r>
           </w:p>
         </w:tc>
@@ -539,7 +539,7 @@
           </w:tcPr>
           <w:p>
             <w:r>
-              <w:t>-2.622</w:t>
+              <w:t>-2.697</w:t>
             </w:r>
           </w:p>
         </w:tc>
@@ -549,7 +549,7 @@
           </w:tcPr>
           <w:p>
             <w:r>
-              <w:t>0.008739 **</w:t>
+              <w:t>0.00699 **</w:t>
             </w:r>
           </w:p>
         </w:tc>
@@ -578,7 +578,7 @@
           </w:tcPr>
           <w:p>
             <w:r>
-              <w:t>0.02552</w:t>
+              <w:t>0.02460</w:t>
             </w:r>
           </w:p>
         </w:tc>
@@ -598,7 +598,7 @@
           </w:tcPr>
           <w:p>
             <w:r>
-              <w:t>0.540</w:t>
+              <w:t>0.521</w:t>
             </w:r>
           </w:p>
         </w:tc>
@@ -608,7 +608,7 @@
           </w:tcPr>
           <w:p>
             <w:r>
-              <w:t>0.589097</w:t>
+              <w:t>0.60253</w:t>
             </w:r>
           </w:p>
         </w:tc>
@@ -627,7 +627,7 @@
           </w:tcPr>
           <w:p>
             <w:r>
-              <w:t>AWM_Zip_Hom</w:t>
+              <w:t>AWM_Hom_grid</w:t>
             </w:r>
           </w:p>
         </w:tc>
@@ -637,7 +637,7 @@
           </w:tcPr>
           <w:p>
             <w:r>
-              <w:t>-0.13329</w:t>
+              <w:t>-0.07041</w:t>
             </w:r>
           </w:p>
         </w:tc>
@@ -647,7 +647,7 @@
           </w:tcPr>
           <w:p>
             <w:r>
-              <w:t>0.10958</w:t>
+              <w:t>0.03783</w:t>
             </w:r>
           </w:p>
         </w:tc>
@@ -657,7 +657,7 @@
           </w:tcPr>
           <w:p>
             <w:r>
-              <w:t>-1.216</w:t>
+              <w:t>-1.861</w:t>
             </w:r>
           </w:p>
         </w:tc>
@@ -667,7 +667,7 @@
           </w:tcPr>
           <w:p>
             <w:r>
-              <w:t>0.223840</w:t>
+              <w:t>0.06272 .</w:t>
             </w:r>
           </w:p>
         </w:tc>
@@ -700,7 +700,7 @@
           </w:tcPr>
           <w:p>
             <w:r>
-              <w:t>-5.20951</w:t>
+              <w:t>-2.87028</w:t>
             </w:r>
           </w:p>
         </w:tc>
@@ -710,7 +710,7 @@
           </w:tcPr>
           <w:p>
             <w:r>
-              <w:t>5.50631</w:t>
+              <w:t>5.22689</w:t>
             </w:r>
           </w:p>
         </w:tc>
@@ -720,7 +720,7 @@
           </w:tcPr>
           <w:p>
             <w:r>
-              <w:t>-0.946</w:t>
+              <w:t>-0.549</w:t>
             </w:r>
           </w:p>
         </w:tc>
@@ -730,7 +730,7 @@
           </w:tcPr>
           <w:p>
             <w:r>
-              <w:t>0.3441</w:t>
+              <w:t>0.583</w:t>
             </w:r>
           </w:p>
         </w:tc>
@@ -759,7 +759,7 @@
           </w:tcPr>
           <w:p>
             <w:r>
-              <w:t>0.06590</w:t>
+              <w:t>0.06616</w:t>
             </w:r>
           </w:p>
         </w:tc>
@@ -769,7 +769,7 @@
           </w:tcPr>
           <w:p>
             <w:r>
-              <w:t>0.19304</w:t>
+              <w:t>0.19413</w:t>
             </w:r>
           </w:p>
         </w:tc>
@@ -789,7 +789,7 @@
           </w:tcPr>
           <w:p>
             <w:r>
-              <w:t>0.7328</w:t>
+              <w:t>0.733</w:t>
             </w:r>
           </w:p>
         </w:tc>
@@ -818,7 +818,7 @@
           </w:tcPr>
           <w:p>
             <w:r>
-              <w:t>0.09653</w:t>
+              <w:t>0.02505</w:t>
             </w:r>
           </w:p>
         </w:tc>
@@ -828,7 +828,7 @@
           </w:tcPr>
           <w:p>
             <w:r>
-              <w:t>0.35806</w:t>
+              <w:t>0.36169</w:t>
             </w:r>
           </w:p>
         </w:tc>
@@ -838,7 +838,7 @@
           </w:tcPr>
           <w:p>
             <w:r>
-              <w:t>0.270</w:t>
+              <w:t>0.069</w:t>
             </w:r>
           </w:p>
         </w:tc>
@@ -848,7 +848,7 @@
           </w:tcPr>
           <w:p>
             <w:r>
-              <w:t>0.7875</w:t>
+              <w:t>0.945</w:t>
             </w:r>
           </w:p>
         </w:tc>
@@ -877,7 +877,7 @@
           </w:tcPr>
           <w:p>
             <w:r>
-              <w:t>0.38935</w:t>
+              <w:t>0.56083</w:t>
             </w:r>
           </w:p>
         </w:tc>
@@ -887,7 +887,7 @@
           </w:tcPr>
           <w:p>
             <w:r>
-              <w:t>0.44823</w:t>
+              <w:t>0.43292</w:t>
             </w:r>
           </w:p>
         </w:tc>
@@ -897,7 +897,7 @@
           </w:tcPr>
           <w:p>
             <w:r>
-              <w:t>0.869</w:t>
+              <w:t>1.295</w:t>
             </w:r>
           </w:p>
         </w:tc>
@@ -907,7 +907,7 @@
           </w:tcPr>
           <w:p>
             <w:r>
-              <w:t>0.3850</w:t>
+              <w:t>0.195</w:t>
             </w:r>
           </w:p>
         </w:tc>
@@ -936,7 +936,7 @@
           </w:tcPr>
           <w:p>
             <w:r>
-              <w:t>0.68697</w:t>
+              <w:t>0.67567</w:t>
             </w:r>
           </w:p>
         </w:tc>
@@ -946,7 +946,7 @@
           </w:tcPr>
           <w:p>
             <w:r>
-              <w:t>0.44666</w:t>
+              <w:t>0.44681</w:t>
             </w:r>
           </w:p>
         </w:tc>
@@ -956,7 +956,7 @@
           </w:tcPr>
           <w:p>
             <w:r>
-              <w:t>1.538</w:t>
+              <w:t>1.512</w:t>
             </w:r>
           </w:p>
         </w:tc>
@@ -966,7 +966,7 @@
           </w:tcPr>
           <w:p>
             <w:r>
-              <w:t>0.1241</w:t>
+              <w:t>0.130</w:t>
             </w:r>
           </w:p>
         </w:tc>
@@ -995,7 +995,7 @@
           </w:tcPr>
           <w:p>
             <w:r>
-              <w:t>0.98485</w:t>
+              <w:t>0.91942</w:t>
             </w:r>
           </w:p>
         </w:tc>
@@ -1005,7 +1005,7 @@
           </w:tcPr>
           <w:p>
             <w:r>
-              <w:t>0.55802</w:t>
+              <w:t>0.56176</w:t>
             </w:r>
           </w:p>
         </w:tc>
@@ -1015,7 +1015,7 @@
           </w:tcPr>
           <w:p>
             <w:r>
-              <w:t>1.765</w:t>
+              <w:t>1.637</w:t>
             </w:r>
           </w:p>
         </w:tc>
@@ -1025,7 +1025,7 @@
           </w:tcPr>
           <w:p>
             <w:r>
-              <w:t>0.0776 .</w:t>
+              <w:t>0.102</w:t>
             </w:r>
           </w:p>
         </w:tc>
@@ -1054,7 +1054,7 @@
           </w:tcPr>
           <w:p>
             <w:r>
-              <w:t>0.06430</w:t>
+              <w:t>0.17216</w:t>
             </w:r>
           </w:p>
         </w:tc>
@@ -1064,7 +1064,7 @@
           </w:tcPr>
           <w:p>
             <w:r>
-              <w:t>0.68618</w:t>
+              <w:t>0.67971</w:t>
             </w:r>
           </w:p>
         </w:tc>
@@ -1074,7 +1074,7 @@
           </w:tcPr>
           <w:p>
             <w:r>
-              <w:t>0.094</w:t>
+              <w:t>0.253</w:t>
             </w:r>
           </w:p>
         </w:tc>
@@ -1084,7 +1084,7 @@
           </w:tcPr>
           <w:p>
             <w:r>
-              <w:t>0.9253</w:t>
+              <w:t>0.800</w:t>
             </w:r>
           </w:p>
         </w:tc>
@@ -1113,7 +1113,7 @@
           </w:tcPr>
           <w:p>
             <w:r>
-              <w:t>-0.14279</w:t>
+              <w:t>-0.16968</w:t>
             </w:r>
           </w:p>
         </w:tc>
@@ -1123,7 +1123,7 @@
           </w:tcPr>
           <w:p>
             <w:r>
-              <w:t>0.40057</w:t>
+              <w:t>0.40025</w:t>
             </w:r>
           </w:p>
         </w:tc>
@@ -1133,7 +1133,7 @@
           </w:tcPr>
           <w:p>
             <w:r>
-              <w:t>-0.356</w:t>
+              <w:t>-0.424</w:t>
             </w:r>
           </w:p>
         </w:tc>
@@ -1143,7 +1143,7 @@
           </w:tcPr>
           <w:p>
             <w:r>
-              <w:t>0.7215</w:t>
+              <w:t>0.672</w:t>
             </w:r>
           </w:p>
         </w:tc>
@@ -1172,7 +1172,7 @@
           </w:tcPr>
           <w:p>
             <w:r>
-              <w:t>-0.62736</w:t>
+              <w:t>-0.61975</w:t>
             </w:r>
           </w:p>
         </w:tc>
@@ -1182,7 +1182,7 @@
           </w:tcPr>
           <w:p>
             <w:r>
-              <w:t>0.38480</w:t>
+              <w:t>0.38792</w:t>
             </w:r>
           </w:p>
         </w:tc>
@@ -1192,7 +1192,7 @@
           </w:tcPr>
           <w:p>
             <w:r>
-              <w:t>-1.630</w:t>
+              <w:t>-1.598</w:t>
             </w:r>
           </w:p>
         </w:tc>
@@ -1202,7 +1202,7 @@
           </w:tcPr>
           <w:p>
             <w:r>
-              <w:t>0.1030</w:t>
+              <w:t>0.110</w:t>
             </w:r>
           </w:p>
         </w:tc>
@@ -1221,7 +1221,7 @@
           </w:tcPr>
           <w:p>
             <w:r>
-              <w:t>AWM_Zip_Hom</w:t>
+              <w:t>AWM_Hom_grid</w:t>
             </w:r>
           </w:p>
         </w:tc>
@@ -1231,7 +1231,7 @@
           </w:tcPr>
           <w:p>
             <w:r>
-              <w:t>1.46376</w:t>
+              <w:t>0.15501</w:t>
             </w:r>
           </w:p>
         </w:tc>
@@ -1241,7 +1241,7 @@
           </w:tcPr>
           <w:p>
             <w:r>
-              <w:t>0.86999</w:t>
+              <w:t>0.28927</w:t>
             </w:r>
           </w:p>
         </w:tc>
@@ -1251,7 +1251,7 @@
           </w:tcPr>
           <w:p>
             <w:r>
-              <w:t>1.682</w:t>
+              <w:t>0.536</w:t>
             </w:r>
           </w:p>
         </w:tc>
@@ -1261,7 +1261,7 @@
           </w:tcPr>
           <w:p>
             <w:r>
-              <w:t>0.0925 .</w:t>
+              <w:t>0.592</w:t>
             </w:r>
           </w:p>
         </w:tc>

</xml_diff>